<commit_message>
Final check in for the assignment..... for now
</commit_message>
<xml_diff>
--- a/Heroes of Pymoli Analysis.docx
+++ b/Heroes of Pymoli Analysis.docx
@@ -68,7 +68,19 @@
       </w:r>
       <w:proofErr w:type="spellEnd"/>
       <w:r>
-        <w:t xml:space="preserve"> data.  The paper will focus on the following three focuses: demographics (based on gender and age), best sellers (based on profitable and popular) and spending.</w:t>
+        <w:t xml:space="preserve"> data.  The paper will focus on the following three focuses: demographics (based on gender and age), best sellers (based on </w:t>
+      </w:r>
+      <w:r>
+        <w:t>total purchase value</w:t>
+      </w:r>
+      <w:r>
+        <w:t xml:space="preserve"> and popul</w:t>
+      </w:r>
+      <w:r>
+        <w:t>arity</w:t>
+      </w:r>
+      <w:r>
+        <w:t>) and spending.</w:t>
       </w:r>
     </w:p>
     <w:p/>
@@ -109,7 +121,13 @@
         <w:t xml:space="preserve"> </w:t>
       </w:r>
       <w:r>
-        <w:t>are not the big spenders. (fig 1.)</w:t>
+        <w:t>are not the big spenders</w:t>
+      </w:r>
+      <w:r>
+        <w:t xml:space="preserve"> as their avg total purchase per person is .40 cents less than females and .49 cents less than other/non-disclosed</w:t>
+      </w:r>
+      <w:r>
+        <w:t>. (fig 1.)</w:t>
       </w:r>
       <w:r>
         <w:rPr>
@@ -244,6 +262,230 @@
             </a:graphic>
           </wp:inline>
         </w:drawing>
+      </w:r>
+    </w:p>
+    <w:p>
+      <w:pPr>
+        <w:jc w:val="center"/>
+      </w:pPr>
+      <w:r>
+        <w:t>Fig 2</w:t>
+      </w:r>
+    </w:p>
+    <w:p>
+      <w:pPr>
+        <w:jc w:val="center"/>
+      </w:pPr>
+    </w:p>
+    <w:p>
+      <w:pPr>
+        <w:jc w:val="center"/>
+      </w:pPr>
+    </w:p>
+    <w:p>
+      <w:r>
+        <w:t>For my second conclusion, when looking at items and which were the most popular and made the most money, we see that Final Critic not only sold the most but brought in the most Purchase Value at 13 items sold at $60 total</w:t>
+      </w:r>
+      <w:r>
+        <w:t xml:space="preserve"> (fig 3 and 4.)</w:t>
+      </w:r>
+    </w:p>
+    <w:p/>
+    <w:p>
+      <w:pPr>
+        <w:jc w:val="center"/>
+      </w:pPr>
+      <w:r>
+        <w:rPr>
+          <w:noProof/>
+        </w:rPr>
+        <w:lastRenderedPageBreak/>
+        <w:drawing>
+          <wp:inline distT="0" distB="0" distL="0" distR="0" wp14:anchorId="1AB73AD9" wp14:editId="3916CCC2">
+            <wp:extent cx="4305300" cy="1308100"/>
+            <wp:effectExtent l="0" t="0" r="0" b="0"/>
+            <wp:docPr id="3" name="Picture 3" descr="A screenshot of a computer&#10;&#10;Description automatically generated with medium confidence"/>
+            <wp:cNvGraphicFramePr>
+              <a:graphicFrameLocks xmlns:a="http://schemas.openxmlformats.org/drawingml/2006/main" noChangeAspect="1"/>
+            </wp:cNvGraphicFramePr>
+            <a:graphic xmlns:a="http://schemas.openxmlformats.org/drawingml/2006/main">
+              <a:graphicData uri="http://schemas.openxmlformats.org/drawingml/2006/picture">
+                <pic:pic xmlns:pic="http://schemas.openxmlformats.org/drawingml/2006/picture">
+                  <pic:nvPicPr>
+                    <pic:cNvPr id="3" name="Picture 3" descr="A screenshot of a computer&#10;&#10;Description automatically generated with medium confidence"/>
+                    <pic:cNvPicPr/>
+                  </pic:nvPicPr>
+                  <pic:blipFill>
+                    <a:blip r:embed="rId6">
+                      <a:extLst>
+                        <a:ext uri="{28A0092B-C50C-407E-A947-70E740481C1C}">
+                          <a14:useLocalDpi xmlns:a14="http://schemas.microsoft.com/office/drawing/2010/main" val="0"/>
+                        </a:ext>
+                      </a:extLst>
+                    </a:blip>
+                    <a:stretch>
+                      <a:fillRect/>
+                    </a:stretch>
+                  </pic:blipFill>
+                  <pic:spPr>
+                    <a:xfrm>
+                      <a:off x="0" y="0"/>
+                      <a:ext cx="4305300" cy="1308100"/>
+                    </a:xfrm>
+                    <a:prstGeom prst="rect">
+                      <a:avLst/>
+                    </a:prstGeom>
+                  </pic:spPr>
+                </pic:pic>
+              </a:graphicData>
+            </a:graphic>
+          </wp:inline>
+        </w:drawing>
+      </w:r>
+    </w:p>
+    <w:p>
+      <w:pPr>
+        <w:jc w:val="center"/>
+      </w:pPr>
+      <w:r>
+        <w:t>Fig 3 – Most Sold</w:t>
+      </w:r>
+    </w:p>
+    <w:p>
+      <w:pPr>
+        <w:jc w:val="center"/>
+      </w:pPr>
+      <w:r>
+        <w:rPr>
+          <w:noProof/>
+        </w:rPr>
+        <w:drawing>
+          <wp:inline distT="0" distB="0" distL="0" distR="0" wp14:anchorId="2CEFF5D7" wp14:editId="647315B3">
+            <wp:extent cx="4254500" cy="1270000"/>
+            <wp:effectExtent l="0" t="0" r="0" b="0"/>
+            <wp:docPr id="4" name="Picture 4" descr="A screenshot of a computer&#10;&#10;Description automatically generated with medium confidence"/>
+            <wp:cNvGraphicFramePr>
+              <a:graphicFrameLocks xmlns:a="http://schemas.openxmlformats.org/drawingml/2006/main" noChangeAspect="1"/>
+            </wp:cNvGraphicFramePr>
+            <a:graphic xmlns:a="http://schemas.openxmlformats.org/drawingml/2006/main">
+              <a:graphicData uri="http://schemas.openxmlformats.org/drawingml/2006/picture">
+                <pic:pic xmlns:pic="http://schemas.openxmlformats.org/drawingml/2006/picture">
+                  <pic:nvPicPr>
+                    <pic:cNvPr id="4" name="Picture 4" descr="A screenshot of a computer&#10;&#10;Description automatically generated with medium confidence"/>
+                    <pic:cNvPicPr/>
+                  </pic:nvPicPr>
+                  <pic:blipFill>
+                    <a:blip r:embed="rId7">
+                      <a:extLst>
+                        <a:ext uri="{28A0092B-C50C-407E-A947-70E740481C1C}">
+                          <a14:useLocalDpi xmlns:a14="http://schemas.microsoft.com/office/drawing/2010/main" val="0"/>
+                        </a:ext>
+                      </a:extLst>
+                    </a:blip>
+                    <a:stretch>
+                      <a:fillRect/>
+                    </a:stretch>
+                  </pic:blipFill>
+                  <pic:spPr>
+                    <a:xfrm>
+                      <a:off x="0" y="0"/>
+                      <a:ext cx="4254500" cy="1270000"/>
+                    </a:xfrm>
+                    <a:prstGeom prst="rect">
+                      <a:avLst/>
+                    </a:prstGeom>
+                  </pic:spPr>
+                </pic:pic>
+              </a:graphicData>
+            </a:graphic>
+          </wp:inline>
+        </w:drawing>
+      </w:r>
+    </w:p>
+    <w:p>
+      <w:pPr>
+        <w:jc w:val="center"/>
+      </w:pPr>
+      <w:r>
+        <w:t>Fig 4 – Highest Total Purchase Value</w:t>
+      </w:r>
+    </w:p>
+    <w:p>
+      <w:pPr>
+        <w:jc w:val="center"/>
+      </w:pPr>
+    </w:p>
+    <w:p>
+      <w:r>
+        <w:t xml:space="preserve">For my final conclusion, </w:t>
+      </w:r>
+      <w:proofErr w:type="spellStart"/>
+      <w:r>
+        <w:t>Lisosia</w:t>
+      </w:r>
+      <w:proofErr w:type="spellEnd"/>
+      <w:r>
+        <w:t xml:space="preserve"> has spent the most on items at over $3 more than the next person (Idastidru52).</w:t>
+      </w:r>
+    </w:p>
+    <w:p/>
+    <w:p>
+      <w:pPr>
+        <w:jc w:val="center"/>
+      </w:pPr>
+      <w:r>
+        <w:rPr>
+          <w:noProof/>
+        </w:rPr>
+        <w:drawing>
+          <wp:inline distT="0" distB="0" distL="0" distR="0" wp14:anchorId="274973C7" wp14:editId="2B3478FD">
+            <wp:extent cx="2984500" cy="1270000"/>
+            <wp:effectExtent l="0" t="0" r="0" b="0"/>
+            <wp:docPr id="5" name="Picture 5" descr="A screenshot of a computer&#10;&#10;Description automatically generated with medium confidence"/>
+            <wp:cNvGraphicFramePr>
+              <a:graphicFrameLocks xmlns:a="http://schemas.openxmlformats.org/drawingml/2006/main" noChangeAspect="1"/>
+            </wp:cNvGraphicFramePr>
+            <a:graphic xmlns:a="http://schemas.openxmlformats.org/drawingml/2006/main">
+              <a:graphicData uri="http://schemas.openxmlformats.org/drawingml/2006/picture">
+                <pic:pic xmlns:pic="http://schemas.openxmlformats.org/drawingml/2006/picture">
+                  <pic:nvPicPr>
+                    <pic:cNvPr id="5" name="Picture 5" descr="A screenshot of a computer&#10;&#10;Description automatically generated with medium confidence"/>
+                    <pic:cNvPicPr/>
+                  </pic:nvPicPr>
+                  <pic:blipFill>
+                    <a:blip r:embed="rId8">
+                      <a:extLst>
+                        <a:ext uri="{28A0092B-C50C-407E-A947-70E740481C1C}">
+                          <a14:useLocalDpi xmlns:a14="http://schemas.microsoft.com/office/drawing/2010/main" val="0"/>
+                        </a:ext>
+                      </a:extLst>
+                    </a:blip>
+                    <a:stretch>
+                      <a:fillRect/>
+                    </a:stretch>
+                  </pic:blipFill>
+                  <pic:spPr>
+                    <a:xfrm>
+                      <a:off x="0" y="0"/>
+                      <a:ext cx="2984500" cy="1270000"/>
+                    </a:xfrm>
+                    <a:prstGeom prst="rect">
+                      <a:avLst/>
+                    </a:prstGeom>
+                  </pic:spPr>
+                </pic:pic>
+              </a:graphicData>
+            </a:graphic>
+          </wp:inline>
+        </w:drawing>
+      </w:r>
+    </w:p>
+    <w:p>
+      <w:pPr>
+        <w:jc w:val="center"/>
+      </w:pPr>
+      <w:r>
+        <w:t>Fig 5</w:t>
       </w:r>
     </w:p>
     <w:sectPr>

</xml_diff>